<commit_message>
fourteenth changes for vercel deployment
</commit_message>
<xml_diff>
--- a/New_Liturgi.docx
+++ b/New_Liturgi.docx
@@ -1053,7 +1053,7 @@
         </w:rPr>
       </w:pPr>
       <w:r>
-        <w:t>NKB 23 : 1,2 "Di Dalam Kasih yang Teguh"</w:t>
+        <w:t>NKB 23 : 1,2 "Di Dalam Kasih Yang Teguh"</w:t>
       </w:r>
     </w:p>
     <w:p>
@@ -1161,7 +1161,7 @@
         </w:rPr>
       </w:pPr>
       <w:r>
-        <w:t>KJ 64 : 1-2,3 "Bila Kulihat Bintang Gemerlapan"</w:t>
+        <w:t>S'mua Baik</w:t>
       </w:r>
     </w:p>
     <w:p>
@@ -1169,42 +1169,20 @@
         <w:pStyle w:val="SongLyrics"/>
       </w:pPr>
       <w:r>
-        <w:t>1. Bila kulihat bintang gemerlapan</w:t>
-        <w:br/>
-        <w:t>dan bunyi guruh riuh kudengar,</w:t>
-        <w:br/>
-        <w:t>ya Tuhanku, tak putus aku heran</w:t>
-        <w:br/>
-        <w:t>melihat ciptaanMu yang besar.</w:t>
-        <w:br/>
-        <w:br/>
-        <w:t>Reff:</w:t>
-        <w:br/>
-        <w:t>Maka jiwaku pun memujiMu:</w:t>
-        <w:br/>
-        <w:t>"Sungguh besar Kau, Allahku!"</w:t>
-        <w:br/>
-        <w:t>Maka jiwaku pun memujiMu:</w:t>
-        <w:br/>
-        <w:t>"Sungguh besar Kau, Allahku!"</w:t>
-        <w:br/>
-        <w:br/>
-        <w:t>2. Ya Tuhanku, pabila kurenungkan</w:t>
-        <w:br/>
-        <w:t>pemberianMu dalam Penebus,</w:t>
-        <w:br/>
-        <w:t>'ku tertegun: bagiku dicurahkan</w:t>
-        <w:br/>
-        <w:t>oleh PutraMu darahNya kudus.</w:t>
-        <w:br/>
-        <w:br/>
-        <w:t>3. Pabila nanti Kristus memanggilku,</w:t>
-        <w:br/>
-        <w:t>sukacitaku amatlah besar,</w:t>
-        <w:br/>
-        <w:t>kar'na terkabullah yang kurindukan:</w:t>
-        <w:br/>
-        <w:t>melihat Dikau, Tuhanku akbar.</w:t>
+        <w:t>S'mua Baik</w:t>
+        <w:br/>
+        <w:t>S'mua Baik</w:t>
+        <w:br/>
+        <w:t>Apa yang t'lah Kau perbuat</w:t>
+        <w:br/>
+        <w:t>Di dalam hidupku</w:t>
+        <w:br/>
+        <w:br/>
+        <w:t>S'mua Baik</w:t>
+        <w:br/>
+        <w:t>S'mua Baik</w:t>
+        <w:br/>
+        <w:t>Kau jadikan hidupku berarti</w:t>
       </w:r>
     </w:p>
     <w:p/>
@@ -1517,7 +1495,7 @@
         <w:pStyle w:val="SongTitle"/>
       </w:pPr>
       <w:r>
-        <w:t>S'mua Baik</w:t>
+        <w:t>KJ 125 : 1,2-4 "Lahir Kristus di Dunia"</w:t>
       </w:r>
     </w:p>
     <w:p>
@@ -1525,26 +1503,39 @@
         <w:pStyle w:val="SongLyrics"/>
       </w:pPr>
       <w:r>
-        <w:t>Dari semula</w:t>
-        <w:br/>
-        <w:t>T'lah Kau tetapkan</w:t>
-        <w:br/>
-        <w:t>Hidupku dalam tangan-Mu, dalam rencana-Mu, Tuhan</w:t>
-        <w:br/>
-        <w:t>Rencana indah t'lah Kau siapkan</w:t>
-        <w:br/>
-        <w:t>Bagi masa depanku yang penuh harapan</w:t>
-        <w:br/>
-        <w:br/>
         <w:t>Reff:</w:t>
         <w:br/>
-        <w:t>S'mua baik, s'mua baik</w:t>
-        <w:br/>
-        <w:t>Apa yang t'lah Kau perbuat didalam hidupku</w:t>
-        <w:br/>
-        <w:t>S'mua baik, sungguh teramat baik</w:t>
-        <w:br/>
-        <w:t>Kau jadikan hidupku berarti</w:t>
+        <w:t>Lahir Kristus di dunia! Bunyi-bunyian menyambut Dia.</w:t>
+        <w:br/>
+        <w:t>Lahir Kristus di dunia! Puji Tuhan, Haleluya!</w:t>
+        <w:br/>
+        <w:br/>
+        <w:t>1. Janji lama telah genap, sabda nabi pada masa lampau;</w:t>
+        <w:br/>
+        <w:t>Janji lama telah genap: Zaman baru cerah tetap!</w:t>
+        <w:br/>
+        <w:t>(Kembali ke Reff)</w:t>
+        <w:br/>
+        <w:br/>
+        <w:t>2. Tercermin pada wajahNya kasih karunia yang ilahi;</w:t>
+        <w:br/>
+        <w:t>tercermin pada wajahNya kemuliaan BapaNya.</w:t>
+        <w:br/>
+        <w:t>(Kembali ke Reff)</w:t>
+        <w:br/>
+        <w:br/>
+        <w:t>3. Kandang domba istanaNya: bahkan takhtaNya palungan hewan;</w:t>
+        <w:br/>
+        <w:t>kandang domba istanaNya: Ia pilih tempat yang rendah!</w:t>
+        <w:br/>
+        <w:t>(Kembali ke Reff)</w:t>
+        <w:br/>
+        <w:br/>
+        <w:t>4. Yesus, Anak lemah lembut, Raja segala tempat dan zaman;</w:t>
+        <w:br/>
+        <w:t>Yesus, Anak lemah lembut, Dikau kami sembah sujud.</w:t>
+        <w:br/>
+        <w:t>(Kembali ke Reff)</w:t>
       </w:r>
     </w:p>
     <w:p>
@@ -1963,10 +1954,7 @@
         </w:rPr>
         <w:t xml:space="preserve"> </w:t>
       </w:r>
-      <w:r>
-        <w:br/>
-        <w:t>PELAYANAN PUJIAN</w:t>
-      </w:r>
+      <w:r/>
     </w:p>
     <w:p>
       <w:pPr>
@@ -2674,7 +2662,7 @@
         <w:pStyle w:val="SongTitle"/>
       </w:pPr>
       <w:r>
-        <w:t>PKJ 308 : 1,2 "Yesus, TerangMu Pelita Hatiku"</w:t>
+        <w:t>PKJ 309 : 1,2 "Yesus, TerangMu Pelita Hatiku"</w:t>
       </w:r>
     </w:p>
     <w:p>
@@ -2685,13 +2673,7 @@
         </w:rPr>
       </w:pPr>
       <w:r>
-        <w:t>1. Yesus, terangMu pelita hatiku.</w:t>
-        <w:br/>
-        <w:t>Jangan keg’lapan menguasaiku.</w:t>
-        <w:br/>
-        <w:t>Yesus, terangMu pelita hatiku.</w:t>
-        <w:br/>
-        <w:t>Biar selalu kusambut cintaMu!</w:t>
+        <w:t>Lirik lagu tidak ditemukan</w:t>
       </w:r>
     </w:p>
     <w:p>

</xml_diff>

<commit_message>
seventeenth changes for vercel deployment
</commit_message>
<xml_diff>
--- a/New_Liturgi.docx
+++ b/New_Liturgi.docx
@@ -1053,7 +1053,7 @@
         </w:rPr>
       </w:pPr>
       <w:r>
-        <w:t>NKB 23 : 1,2 "Di Dalam Kasih Yang Teguh"</w:t>
+        <w:t>S'mua Baik</w:t>
       </w:r>
     </w:p>
     <w:p>
@@ -1061,21 +1061,7 @@
         <w:pStyle w:val="SongLyrics"/>
       </w:pPr>
       <w:r>
-        <w:t>1. Di dalam kasih yang teguh t’lah datang Yesus, Tuhanku,</w:t>
-        <w:br/>
-        <w:t>menghapus aib dan dosaku, Dia mengangkatku.</w:t>
-        <w:br/>
-        <w:br/>
-        <w:t>Reff:</w:t>
-        <w:br/>
-        <w:t>Dari lembah ‘ku direngkuh dengan tanganNya yang lembut,</w:t>
-        <w:br/>
-        <w:t>gelap lenyap terbitlah t’rang, o syukur, ‘ku diangkatNya</w:t>
-        <w:br/>
-        <w:br/>
-        <w:t>2. SuaraNya t’lah ‘ku dengar memanggil aku yang cemar;</w:t>
-        <w:br/>
-        <w:t>meskipun dosaku besar, Dia mengangkatku.</w:t>
+        <w:t>S'mua Baik</w:t>
       </w:r>
     </w:p>
     <w:p>
@@ -1161,7 +1147,7 @@
         </w:rPr>
       </w:pPr>
       <w:r>
-        <w:t>S'mua Baik</w:t>
+        <w:t>Allah Hadir Bagi Kita</w:t>
       </w:r>
     </w:p>
     <w:p>
@@ -1169,20 +1155,7 @@
         <w:pStyle w:val="SongLyrics"/>
       </w:pPr>
       <w:r>
-        <w:t>S'mua Baik</w:t>
-        <w:br/>
-        <w:t>S'mua Baik</w:t>
-        <w:br/>
-        <w:t>Apa yang t'lah Kau perbuat</w:t>
-        <w:br/>
-        <w:t>Di dalam hidupku</w:t>
-        <w:br/>
-        <w:br/>
-        <w:t>S'mua Baik</w:t>
-        <w:br/>
-        <w:t>S'mua Baik</w:t>
-        <w:br/>
-        <w:t>Kau jadikan hidupku berarti</w:t>
+        <w:t>Allah Hadir Bagi Kita</w:t>
       </w:r>
     </w:p>
     <w:p/>
@@ -1495,7 +1468,7 @@
         <w:pStyle w:val="SongTitle"/>
       </w:pPr>
       <w:r>
-        <w:t>KJ 125 : 1,2-4 "Lahir Kristus di Dunia"</w:t>
+        <w:t>Allah Peduli</w:t>
       </w:r>
     </w:p>
     <w:p>
@@ -1503,39 +1476,7 @@
         <w:pStyle w:val="SongLyrics"/>
       </w:pPr>
       <w:r>
-        <w:t>Reff:</w:t>
-        <w:br/>
-        <w:t>Lahir Kristus di dunia! Bunyi-bunyian menyambut Dia.</w:t>
-        <w:br/>
-        <w:t>Lahir Kristus di dunia! Puji Tuhan, Haleluya!</w:t>
-        <w:br/>
-        <w:br/>
-        <w:t>1. Janji lama telah genap, sabda nabi pada masa lampau;</w:t>
-        <w:br/>
-        <w:t>Janji lama telah genap: Zaman baru cerah tetap!</w:t>
-        <w:br/>
-        <w:t>(Kembali ke Reff)</w:t>
-        <w:br/>
-        <w:br/>
-        <w:t>2. Tercermin pada wajahNya kasih karunia yang ilahi;</w:t>
-        <w:br/>
-        <w:t>tercermin pada wajahNya kemuliaan BapaNya.</w:t>
-        <w:br/>
-        <w:t>(Kembali ke Reff)</w:t>
-        <w:br/>
-        <w:br/>
-        <w:t>3. Kandang domba istanaNya: bahkan takhtaNya palungan hewan;</w:t>
-        <w:br/>
-        <w:t>kandang domba istanaNya: Ia pilih tempat yang rendah!</w:t>
-        <w:br/>
-        <w:t>(Kembali ke Reff)</w:t>
-        <w:br/>
-        <w:br/>
-        <w:t>4. Yesus, Anak lemah lembut, Raja segala tempat dan zaman;</w:t>
-        <w:br/>
-        <w:t>Yesus, Anak lemah lembut, Dikau kami sembah sujud.</w:t>
-        <w:br/>
-        <w:t>(Kembali ke Reff)</w:t>
+        <w:t>Allah Peduli</w:t>
       </w:r>
     </w:p>
     <w:p>
@@ -2400,7 +2341,7 @@
         <w:pStyle w:val="SongTitle"/>
       </w:pPr>
       <w:r>
-        <w:t>KJ 8 : 1,3-5,7 "BagiMu Tuhan, Nyanyianku"</w:t>
+        <w:t>'Ku Diberikan Kidung Baru</w:t>
       </w:r>
     </w:p>
     <w:p>
@@ -2408,69 +2349,7 @@
         <w:pStyle w:val="SongLyrics"/>
       </w:pPr>
       <w:r>
-        <w:t>1. BagiMu, Tuhan, nyanyianku,</w:t>
-        <w:br/>
-        <w:t>kar'na setaraMu siapakah?</w:t>
-        <w:br/>
-        <w:t>Hendak kupuji Kau selalu;</w:t>
-        <w:br/>
-        <w:t>padaku Roh Kudus berikanlah,</w:t>
-        <w:br/>
-        <w:t>Supaya dalam Kristus, PutraMu,</w:t>
-        <w:br/>
-        <w:t>kidungku berkenan kepadaMu.</w:t>
-        <w:br/>
-        <w:br/>
-        <w:t>3. Beri berkatMu, Maha Tuhan,</w:t>
-        <w:br/>
-        <w:t>agar benar kudus pujianku,</w:t>
-        <w:br/>
-        <w:t>dan doa juga kulagukan</w:t>
-        <w:br/>
-        <w:t>di dalam Roh dan kebenaranMu,</w:t>
-        <w:br/>
-        <w:t>jiwaku pun padaMu bersyukur,</w:t>
-        <w:br/>
-        <w:t>bersama bala sorga bermazmur.</w:t>
-        <w:br/>
-        <w:br/>
-        <w:t>4. Doaku yang tak terucapkan,</w:t>
-        <w:br/>
-        <w:t>Roh kudusMu yang mengungkapkannya</w:t>
-        <w:br/>
-        <w:t>Dan bahwa aku anak Allah,</w:t>
-        <w:br/>
-        <w:t>Roh kudus juga mengatakannya,</w:t>
-        <w:br/>
-        <w:t>sehingga dalam Kristus, PutraMu,</w:t>
-        <w:br/>
-        <w:t>'ku berseru, "Ya Abba, Bapaku!"</w:t>
-        <w:br/>
-        <w:br/>
-        <w:t>5. Padaku RohMu mengajarkan</w:t>
-        <w:br/>
-        <w:t>berdoa yang sesuai maksudMu;</w:t>
-        <w:br/>
-        <w:t>ya Bapa, pasti Kaudengarkan</w:t>
-        <w:br/>
-        <w:t>doaku dalam nama PutraMu:</w:t>
-        <w:br/>
-        <w:t>di dalam Dia kuterimalah</w:t>
-        <w:br/>
-        <w:t>karunia demi karunia.</w:t>
-        <w:br/>
-        <w:br/>
-        <w:t>7. Di dalam Kristus 'ku terjamin:</w:t>
-        <w:br/>
-        <w:t>Ia sendiri Perantaraku;</w:t>
-        <w:br/>
-        <w:t>di dalam Dia "ya" dan "amin"</w:t>
-        <w:br/>
-        <w:t>yang dalam Roh kuminta padaMu.</w:t>
-        <w:br/>
-        <w:t>Kupuji Dikau kini dan kekal</w:t>
-        <w:br/>
-        <w:t>kar'na bahagia itu kukenal.</w:t>
+        <w:t>'Ku Diberikan Kidung Baru</w:t>
       </w:r>
     </w:p>
     <w:p>
@@ -2662,7 +2541,7 @@
         <w:pStyle w:val="SongTitle"/>
       </w:pPr>
       <w:r>
-        <w:t>PKJ 309 : 1,2 "Yesus, TerangMu Pelita Hatiku"</w:t>
+        <w:t>Allah Peduli</w:t>
       </w:r>
     </w:p>
     <w:p>
@@ -2673,7 +2552,7 @@
         </w:rPr>
       </w:pPr>
       <w:r>
-        <w:t>Lirik lagu tidak ditemukan</w:t>
+        <w:t>Allah Peduli</w:t>
       </w:r>
     </w:p>
     <w:p>

</xml_diff>